<commit_message>
update on document and clearing the testing code
</commit_message>
<xml_diff>
--- a/Document/Dairy Report.docx
+++ b/Document/Dairy Report.docx
@@ -79,7 +79,7 @@
               <w:jc w:val="center"/>
             </w:pPr>
             <w:r>
-              <w:t>Requirement Studies:</w:t>
+              <w:t>Requirement Studies</w:t>
             </w:r>
           </w:p>
         </w:tc>
@@ -109,9 +109,6 @@
             <w:r>
               <w:t>Requirement Studies</w:t>
             </w:r>
-            <w:r>
-              <w:t>:</w:t>
-            </w:r>
           </w:p>
         </w:tc>
       </w:tr>
@@ -138,10 +135,13 @@
               <w:jc w:val="center"/>
             </w:pPr>
             <w:r>
-              <w:t>Environment</w:t>
-            </w:r>
-            <w:r>
-              <w:t xml:space="preserve"> and skeleton code:</w:t>
+              <w:t xml:space="preserve">Environment </w:t>
+            </w:r>
+            <w:r>
+              <w:t xml:space="preserve">setup </w:t>
+            </w:r>
+            <w:r>
+              <w:t>and skeleton code</w:t>
             </w:r>
           </w:p>
         </w:tc>
@@ -169,7 +169,29 @@
               <w:jc w:val="center"/>
             </w:pPr>
             <w:r>
+              <w:rPr>
+                <w:b/>
+                <w:bCs/>
+              </w:rPr>
               <w:t>CSV:</w:t>
+            </w:r>
+            <w:r>
+              <w:rPr>
+                <w:b/>
+                <w:bCs/>
+              </w:rPr>
+              <w:t xml:space="preserve"> </w:t>
+            </w:r>
+            <w:r>
+              <w:t xml:space="preserve">accurately reading from the csv without any data overflow and run out of memory. </w:t>
+            </w:r>
+            <w:proofErr w:type="gramStart"/>
+            <w:r>
+              <w:t>Also</w:t>
+            </w:r>
+            <w:proofErr w:type="gramEnd"/>
+            <w:r>
+              <w:t xml:space="preserve"> it able to store without any data loss.</w:t>
             </w:r>
           </w:p>
         </w:tc>
@@ -200,10 +222,22 @@
               <w:jc w:val="center"/>
             </w:pPr>
             <w:r>
-              <w:t xml:space="preserve">Socket </w:t>
-            </w:r>
-            <w:r>
-              <w:t>communication:</w:t>
+              <w:rPr>
+                <w:b/>
+                <w:bCs/>
+              </w:rPr>
+              <w:t>Socket communication:</w:t>
+            </w:r>
+            <w:r>
+              <w:t xml:space="preserve"> client and server communication </w:t>
+            </w:r>
+            <w:proofErr w:type="gramStart"/>
+            <w:r>
+              <w:t>was</w:t>
+            </w:r>
+            <w:proofErr w:type="gramEnd"/>
+            <w:r>
+              <w:t xml:space="preserve"> not successfully setup</w:t>
             </w:r>
           </w:p>
         </w:tc>
@@ -231,7 +265,22 @@
               <w:jc w:val="center"/>
             </w:pPr>
             <w:r>
+              <w:rPr>
+                <w:b/>
+                <w:bCs/>
+              </w:rPr>
               <w:t>Socket communication:</w:t>
+            </w:r>
+            <w:r>
+              <w:t xml:space="preserve"> client and server communication </w:t>
+            </w:r>
+            <w:proofErr w:type="gramStart"/>
+            <w:r>
+              <w:t>was</w:t>
+            </w:r>
+            <w:proofErr w:type="gramEnd"/>
+            <w:r>
+              <w:t xml:space="preserve"> setup and able to communicate between each other</w:t>
             </w:r>
           </w:p>
         </w:tc>
@@ -259,7 +308,57 @@
               <w:jc w:val="center"/>
             </w:pPr>
             <w:r>
-              <w:t>Matching Function Release: matching function no need takes in parameter as it will auto loop buy pending list and sell pending list and find the same key (price and symbol) then do the further operation but been limited by memory</w:t>
+              <w:rPr>
+                <w:b/>
+                <w:bCs/>
+              </w:rPr>
+              <w:t xml:space="preserve">First </w:t>
+            </w:r>
+            <w:r>
+              <w:rPr>
+                <w:b/>
+                <w:bCs/>
+              </w:rPr>
+              <w:t>Matching Function Release:</w:t>
+            </w:r>
+            <w:r>
+              <w:t xml:space="preserve"> matching function no need takes in parameter as it will auto loop buy pending list and sell pending list and find the same key (price and symbol) then do the further operation but been limited by </w:t>
+            </w:r>
+            <w:proofErr w:type="gramStart"/>
+            <w:r>
+              <w:t>memory</w:t>
+            </w:r>
+            <w:proofErr w:type="gramEnd"/>
+          </w:p>
+          <w:p>
+            <w:pPr>
+              <w:jc w:val="center"/>
+            </w:pPr>
+            <w:r>
+              <w:rPr>
+                <w:b/>
+                <w:bCs/>
+              </w:rPr>
+              <w:t xml:space="preserve">Testing: </w:t>
+            </w:r>
+            <w:r>
+              <w:t xml:space="preserve">Failed, most of the time is memory overflow but didn’t </w:t>
+            </w:r>
+            <w:proofErr w:type="gramStart"/>
+            <w:r>
+              <w:t>found</w:t>
+            </w:r>
+            <w:proofErr w:type="gramEnd"/>
+            <w:r>
+              <w:t xml:space="preserve"> out which code is having this problem. End of the day found out that the hash in u</w:t>
+            </w:r>
+            <w:proofErr w:type="spellStart"/>
+            <w:r>
+              <w:t>nordermap</w:t>
+            </w:r>
+            <w:proofErr w:type="spellEnd"/>
+            <w:r>
+              <w:t xml:space="preserve"> will cause the overflow </w:t>
             </w:r>
           </w:p>
         </w:tc>
@@ -287,15 +386,59 @@
               <w:jc w:val="center"/>
             </w:pPr>
             <w:r>
-              <w:t xml:space="preserve">Continue to update Matching Function: matching function now takes in parameter (orders) to reduce the looping. It </w:t>
+              <w:rPr>
+                <w:b/>
+                <w:bCs/>
+              </w:rPr>
+              <w:t>Continue to update Matching Function:</w:t>
+            </w:r>
+            <w:r>
+              <w:t xml:space="preserve"> matching function now takes in parameter (orders) to reduce the looping. It </w:t>
+            </w:r>
+            <w:r>
+              <w:t>causes</w:t>
+            </w:r>
+            <w:r>
+              <w:t xml:space="preserve"> lesser memory to handle and can perform </w:t>
             </w:r>
             <w:proofErr w:type="gramStart"/>
             <w:r>
-              <w:t>cause</w:t>
+              <w:t>further more</w:t>
             </w:r>
             <w:proofErr w:type="gramEnd"/>
             <w:r>
-              <w:t xml:space="preserve"> lesser memory to handle and can perform further more operation</w:t>
+              <w:t xml:space="preserve"> operation</w:t>
+            </w:r>
+          </w:p>
+          <w:p>
+            <w:pPr>
+              <w:jc w:val="center"/>
+              <w:rPr>
+                <w:sz w:val="20"/>
+                <w:szCs w:val="20"/>
+              </w:rPr>
+            </w:pPr>
+            <w:r>
+              <w:rPr>
+                <w:rFonts w:hint="eastAsia"/>
+                <w:b/>
+                <w:bCs/>
+              </w:rPr>
+              <w:t>Tes</w:t>
+            </w:r>
+            <w:r>
+              <w:rPr>
+                <w:b/>
+                <w:bCs/>
+              </w:rPr>
+              <w:t xml:space="preserve">ting: </w:t>
+            </w:r>
+            <w:r>
+              <w:rPr>
+                <w:sz w:val="20"/>
+                <w:szCs w:val="20"/>
+              </w:rPr>
+              <w:t>Most of the testing fail for today since the matching logic is not that good and need to have more deep studies and find out the problem</w:t>
             </w:r>
           </w:p>
         </w:tc>
@@ -322,6 +465,118 @@
             <w:pPr>
               <w:jc w:val="center"/>
             </w:pPr>
+            <w:r>
+              <w:rPr>
+                <w:b/>
+                <w:bCs/>
+              </w:rPr>
+              <w:t>Final update on the Matching Function:</w:t>
+            </w:r>
+            <w:r>
+              <w:t xml:space="preserve"> matching function now able to accurately place the order without any data loss also match the order and smaller </w:t>
+            </w:r>
+            <w:proofErr w:type="spellStart"/>
+            <w:r>
+              <w:t>orderid</w:t>
+            </w:r>
+            <w:proofErr w:type="spellEnd"/>
+            <w:r>
+              <w:t xml:space="preserve"> will be match </w:t>
+            </w:r>
+            <w:proofErr w:type="gramStart"/>
+            <w:r>
+              <w:t>first</w:t>
+            </w:r>
+            <w:proofErr w:type="gramEnd"/>
+          </w:p>
+          <w:p>
+            <w:pPr>
+              <w:jc w:val="center"/>
+            </w:pPr>
+            <w:proofErr w:type="gramStart"/>
+            <w:r>
+              <w:rPr>
+                <w:b/>
+                <w:bCs/>
+              </w:rPr>
+              <w:t>View  Pending</w:t>
+            </w:r>
+            <w:proofErr w:type="gramEnd"/>
+            <w:r>
+              <w:rPr>
+                <w:b/>
+                <w:bCs/>
+              </w:rPr>
+              <w:t xml:space="preserve"> List Function:</w:t>
+            </w:r>
+            <w:r>
+              <w:t xml:space="preserve"> client able to see the buy and sell pending list</w:t>
+            </w:r>
+          </w:p>
+          <w:p>
+            <w:pPr>
+              <w:jc w:val="center"/>
+            </w:pPr>
+            <w:r>
+              <w:rPr>
+                <w:b/>
+                <w:bCs/>
+              </w:rPr>
+              <w:t>View Holding Inventory:</w:t>
+            </w:r>
+            <w:r>
+              <w:t xml:space="preserve"> client able to see their sold stock and purchased </w:t>
+            </w:r>
+            <w:proofErr w:type="gramStart"/>
+            <w:r>
+              <w:t>stock</w:t>
+            </w:r>
+            <w:proofErr w:type="gramEnd"/>
+            <w:r>
+              <w:t xml:space="preserve"> </w:t>
+            </w:r>
+          </w:p>
+          <w:p>
+            <w:pPr>
+              <w:jc w:val="center"/>
+              <w:rPr>
+                <w:b/>
+                <w:bCs/>
+              </w:rPr>
+            </w:pPr>
+            <w:r>
+              <w:rPr>
+                <w:b/>
+                <w:bCs/>
+              </w:rPr>
+              <w:t>Testing:</w:t>
+            </w:r>
+            <w:r>
+              <w:rPr>
+                <w:kern w:val="0"/>
+                <w:lang w:val="en-US"/>
+                <w14:ligatures w14:val="none"/>
+              </w:rPr>
+              <w:t xml:space="preserve"> Test the program workflow and make sure all the algorithm match with the desire logic and everything match the </w:t>
+            </w:r>
+            <w:proofErr w:type="gramStart"/>
+            <w:r>
+              <w:rPr>
+                <w:kern w:val="0"/>
+                <w:lang w:val="en-US"/>
+                <w14:ligatures w14:val="none"/>
+              </w:rPr>
+              <w:t>real world</w:t>
+            </w:r>
+            <w:proofErr w:type="gramEnd"/>
+            <w:r>
+              <w:rPr>
+                <w:kern w:val="0"/>
+                <w:lang w:val="en-US"/>
+                <w14:ligatures w14:val="none"/>
+              </w:rPr>
+              <w:t xml:space="preserve"> scenario.  </w:t>
+            </w:r>
           </w:p>
         </w:tc>
       </w:tr>
@@ -348,7 +603,20 @@
               <w:jc w:val="center"/>
             </w:pPr>
             <w:r>
+              <w:rPr>
+                <w:b/>
+                <w:bCs/>
+              </w:rPr>
               <w:t xml:space="preserve">Final Up and Final push to GitHub: </w:t>
+            </w:r>
+            <w:r>
+              <w:rPr>
+                <w:rFonts w:hint="eastAsia"/>
+              </w:rPr>
+              <w:t>Fi</w:t>
+            </w:r>
+            <w:r>
+              <w:t>nal up everything and clear all the testing code also check the documentation and push to GitHub</w:t>
             </w:r>
           </w:p>
         </w:tc>

</xml_diff>